<commit_message>
Aumento del tamaño del arreglo en lenguaje ensamblador para ser mas sercano al numero dorado y respectivas correcciones al documento de word.
</commit_message>
<xml_diff>
--- a/Especificaciones_Fibonacci.docx
+++ b/Especificaciones_Fibonacci.docx
@@ -1,6 +1,6 @@
 
 <file path=word/document.xml><?xml version="1.0" encoding="utf-8"?>
-<w:document xmlns:wpc="http://schemas.microsoft.com/office/word/2010/wordprocessingCanvas" xmlns:cx="http://schemas.microsoft.com/office/drawing/2014/chartex" xmlns:cx1="http://schemas.microsoft.com/office/drawing/2015/9/8/chartex" xmlns:cx2="http://schemas.microsoft.com/office/drawing/2015/10/21/chartex" xmlns:cx3="http://schemas.microsoft.com/office/drawing/2016/5/9/chartex" xmlns:cx4="http://schemas.microsoft.com/office/drawing/2016/5/10/chartex" xmlns:cx5="http://schemas.microsoft.com/office/drawing/2016/5/11/chartex" xmlns:cx6="http://schemas.microsoft.com/office/drawing/2016/5/12/chartex" xmlns:cx7="http://schemas.microsoft.com/office/drawing/2016/5/13/chartex" xmlns:cx8="http://schemas.microsoft.com/office/drawing/2016/5/14/chartex" xmlns:mc="http://schemas.openxmlformats.org/markup-compatibility/2006" xmlns:aink="http://schemas.microsoft.com/office/drawing/2016/ink" xmlns:am3d="http://schemas.microsoft.com/office/drawing/2017/model3d" xmlns:o="urn:schemas-microsoft-com:office:office" xmlns:r="http://schemas.openxmlformats.org/officeDocument/2006/relationships" xmlns:m="http://schemas.openxmlformats.org/officeDocument/2006/math" xmlns:v="urn:schemas-microsoft-com:vml" xmlns:wp14="http://schemas.microsoft.com/office/word/2010/wordprocessingDrawing" xmlns:wp="http://schemas.openxmlformats.org/drawingml/2006/wordprocessingDrawing" xmlns:w10="urn:schemas-microsoft-com:office:word" xmlns:w="http://schemas.openxmlformats.org/wordprocessingml/2006/main" xmlns:w14="http://schemas.microsoft.com/office/word/2010/wordml" xmlns:w15="http://schemas.microsoft.com/office/word/2012/wordml" xmlns:w16cid="http://schemas.microsoft.com/office/word/2016/wordml/cid" xmlns:w16se="http://schemas.microsoft.com/office/word/2015/wordml/symex" xmlns:wpg="http://schemas.microsoft.com/office/word/2010/wordprocessingGroup" xmlns:wpi="http://schemas.microsoft.com/office/word/2010/wordprocessingInk" xmlns:wne="http://schemas.microsoft.com/office/word/2006/wordml" xmlns:wps="http://schemas.microsoft.com/office/word/2010/wordprocessingShape" mc:Ignorable="w14 w15 w16se w16cid wp14">
+<w:document xmlns:wpc="http://schemas.microsoft.com/office/word/2010/wordprocessingCanvas" xmlns:mc="http://schemas.openxmlformats.org/markup-compatibility/2006" xmlns:o="urn:schemas-microsoft-com:office:office" xmlns:r="http://schemas.openxmlformats.org/officeDocument/2006/relationships" xmlns:m="http://schemas.openxmlformats.org/officeDocument/2006/math" xmlns:v="urn:schemas-microsoft-com:vml" xmlns:wp14="http://schemas.microsoft.com/office/word/2010/wordprocessingDrawing" xmlns:wp="http://schemas.openxmlformats.org/drawingml/2006/wordprocessingDrawing" xmlns:w10="urn:schemas-microsoft-com:office:word" xmlns:w="http://schemas.openxmlformats.org/wordprocessingml/2006/main" xmlns:w14="http://schemas.microsoft.com/office/word/2010/wordml" xmlns:w15="http://schemas.microsoft.com/office/word/2012/wordml" xmlns:wpg="http://schemas.microsoft.com/office/word/2010/wordprocessingGroup" xmlns:wpi="http://schemas.microsoft.com/office/word/2010/wordprocessingInk" xmlns:wne="http://schemas.microsoft.com/office/word/2006/wordml" xmlns:wps="http://schemas.microsoft.com/office/word/2010/wordprocessingShape" mc:Ignorable="w14 w15 wp14">
   <w:body>
     <w:p>
       <w:pPr>
@@ -146,6 +146,7 @@
       <w:r>
         <w:rPr>
           <w:noProof/>
+          <w:lang w:eastAsia="es-EC"/>
         </w:rPr>
         <w:drawing>
           <wp:anchor distT="0" distB="0" distL="114300" distR="114300" simplePos="0" relativeHeight="251658240" behindDoc="1" locked="0" layoutInCell="1" allowOverlap="1" wp14:anchorId="25B88F9F">
@@ -255,6 +256,7 @@
       <w:r>
         <w:rPr>
           <w:noProof/>
+          <w:lang w:eastAsia="es-EC"/>
         </w:rPr>
         <w:drawing>
           <wp:anchor distT="0" distB="0" distL="114300" distR="114300" simplePos="0" relativeHeight="251659264" behindDoc="1" locked="0" layoutInCell="1" allowOverlap="1" wp14:anchorId="4F1C7975">
@@ -348,6 +350,7 @@
       <w:r>
         <w:rPr>
           <w:noProof/>
+          <w:lang w:eastAsia="es-EC"/>
         </w:rPr>
         <w:drawing>
           <wp:anchor distT="0" distB="0" distL="114300" distR="114300" simplePos="0" relativeHeight="251660288" behindDoc="1" locked="0" layoutInCell="1" allowOverlap="1" wp14:anchorId="3F1A6EF3">
@@ -464,6 +467,7 @@
       <w:r>
         <w:rPr>
           <w:noProof/>
+          <w:lang w:eastAsia="es-EC"/>
         </w:rPr>
         <w:drawing>
           <wp:anchor distT="0" distB="0" distL="114300" distR="114300" simplePos="0" relativeHeight="251661312" behindDoc="1" locked="0" layoutInCell="1" allowOverlap="1" wp14:anchorId="7B141468">
@@ -674,6 +678,7 @@
           <w:id w:val="606936813"/>
           <w:citation/>
         </w:sdtPr>
+        <w:sdtEndPr/>
         <w:sdtContent>
           <w:r>
             <w:rPr>
@@ -737,7 +742,21 @@
           <w:b/>
           <w:lang w:val="es-MX"/>
         </w:rPr>
-        <w:t>solo se puede calcular la serie hasta el numero en la posición 92,</w:t>
+        <w:t xml:space="preserve">solo se puede calcular la serie hasta el </w:t>
+      </w:r>
+      <w:r>
+        <w:rPr>
+          <w:b/>
+          <w:lang w:val="es-MX"/>
+        </w:rPr>
+        <w:t>número</w:t>
+      </w:r>
+      <w:r>
+        <w:rPr>
+          <w:b/>
+          <w:lang w:val="es-MX"/>
+        </w:rPr>
+        <w:t xml:space="preserve"> en la posición 92,</w:t>
       </w:r>
       <w:r>
         <w:rPr>
@@ -745,6 +764,164 @@
         </w:rPr>
         <w:t xml:space="preserve"> es decir al momento de ingresar un número en “Ingrese un número”, debe de ser mayor a 1 y menor a 93.</w:t>
       </w:r>
+    </w:p>
+    <w:p>
+      <w:pPr>
+        <w:tabs>
+          <w:tab w:val="left" w:pos="915"/>
+        </w:tabs>
+        <w:ind w:left="708"/>
+        <w:rPr>
+          <w:lang w:val="es-MX"/>
+        </w:rPr>
+      </w:pPr>
+      <w:r>
+        <w:rPr>
+          <w:lang w:val="es-MX"/>
+        </w:rPr>
+        <w:t>Además mientras mayor sea el número</w:t>
+      </w:r>
+      <w:r>
+        <w:rPr>
+          <w:lang w:val="es-MX"/>
+        </w:rPr>
+        <w:t xml:space="preserve"> ingresado mayor</w:t>
+      </w:r>
+      <w:r>
+        <w:rPr>
+          <w:lang w:val="es-MX"/>
+        </w:rPr>
+        <w:t xml:space="preserve"> será su cercanía al número </w:t>
+      </w:r>
+      <w:r>
+        <w:rPr>
+          <w:lang w:val="es-MX"/>
+        </w:rPr>
+        <w:t xml:space="preserve">de </w:t>
+      </w:r>
+      <w:bookmarkStart w:id="0" w:name="_GoBack"/>
+      <w:bookmarkEnd w:id="0"/>
+      <w:r>
+        <w:rPr>
+          <w:lang w:val="es-MX"/>
+        </w:rPr>
+        <w:t>oro</w:t>
+      </w:r>
+      <w:r>
+        <w:rPr>
+          <w:lang w:val="es-MX"/>
+        </w:rPr>
+        <w:t xml:space="preserve"> por ejemplo:</w:t>
+      </w:r>
+    </w:p>
+    <w:p>
+      <w:pPr>
+        <w:tabs>
+          <w:tab w:val="left" w:pos="915"/>
+        </w:tabs>
+        <w:ind w:left="708"/>
+        <w:rPr>
+          <w:lang w:val="es-MX"/>
+        </w:rPr>
+      </w:pPr>
+      <w:r>
+        <w:rPr>
+          <w:noProof/>
+          <w:lang w:eastAsia="es-EC"/>
+        </w:rPr>
+        <w:drawing>
+          <wp:inline distT="0" distB="0" distL="0" distR="0">
+            <wp:extent cx="4219575" cy="4667250"/>
+            <wp:effectExtent l="0" t="0" r="9525" b="0"/>
+            <wp:docPr id="9" name="Imagen 9"/>
+            <wp:cNvGraphicFramePr>
+              <a:graphicFrameLocks xmlns:a="http://schemas.openxmlformats.org/drawingml/2006/main" noChangeAspect="1"/>
+            </wp:cNvGraphicFramePr>
+            <a:graphic xmlns:a="http://schemas.openxmlformats.org/drawingml/2006/main">
+              <a:graphicData uri="http://schemas.openxmlformats.org/drawingml/2006/picture">
+                <pic:pic xmlns:pic="http://schemas.openxmlformats.org/drawingml/2006/picture">
+                  <pic:nvPicPr>
+                    <pic:cNvPr id="0" name="Picture 1"/>
+                    <pic:cNvPicPr>
+                      <a:picLocks noChangeAspect="1" noChangeArrowheads="1"/>
+                    </pic:cNvPicPr>
+                  </pic:nvPicPr>
+                  <pic:blipFill>
+                    <a:blip r:embed="rId10">
+                      <a:extLst>
+                        <a:ext uri="{28A0092B-C50C-407E-A947-70E740481C1C}">
+                          <a14:useLocalDpi xmlns:a14="http://schemas.microsoft.com/office/drawing/2010/main" val="0"/>
+                        </a:ext>
+                      </a:extLst>
+                    </a:blip>
+                    <a:srcRect/>
+                    <a:stretch>
+                      <a:fillRect/>
+                    </a:stretch>
+                  </pic:blipFill>
+                  <pic:spPr bwMode="auto">
+                    <a:xfrm>
+                      <a:off x="0" y="0"/>
+                      <a:ext cx="4219575" cy="4667250"/>
+                    </a:xfrm>
+                    <a:prstGeom prst="rect">
+                      <a:avLst/>
+                    </a:prstGeom>
+                    <a:noFill/>
+                    <a:ln>
+                      <a:noFill/>
+                    </a:ln>
+                  </pic:spPr>
+                </pic:pic>
+              </a:graphicData>
+            </a:graphic>
+          </wp:inline>
+        </w:drawing>
+      </w:r>
+    </w:p>
+    <w:p>
+      <w:pPr>
+        <w:tabs>
+          <w:tab w:val="left" w:pos="915"/>
+        </w:tabs>
+        <w:ind w:left="708"/>
+        <w:rPr>
+          <w:lang w:val="es-MX"/>
+        </w:rPr>
+      </w:pPr>
+    </w:p>
+    <w:p>
+      <w:pPr>
+        <w:tabs>
+          <w:tab w:val="left" w:pos="915"/>
+        </w:tabs>
+        <w:ind w:left="708"/>
+        <w:rPr>
+          <w:lang w:val="es-MX"/>
+        </w:rPr>
+      </w:pPr>
+    </w:p>
+    <w:p>
+      <w:pPr>
+        <w:tabs>
+          <w:tab w:val="left" w:pos="915"/>
+        </w:tabs>
+        <w:ind w:left="708"/>
+        <w:rPr>
+          <w:lang w:val="es-MX"/>
+        </w:rPr>
+      </w:pPr>
+    </w:p>
+    <w:p>
+      <w:pPr>
+        <w:tabs>
+          <w:tab w:val="left" w:pos="915"/>
+        </w:tabs>
+        <w:ind w:left="708"/>
+        <w:rPr>
+          <w:lang w:val="es-MX"/>
+        </w:rPr>
+      </w:pPr>
     </w:p>
     <w:p>
       <w:pPr>
@@ -775,6 +952,7 @@
         <w:rPr>
           <w:lang w:val="es-MX"/>
         </w:rPr>
+        <w:lastRenderedPageBreak/>
         <w:t xml:space="preserve">Implementada en MARS (Lenguaje ensamblador) </w:t>
       </w:r>
     </w:p>
@@ -803,13 +981,7 @@
         <w:rPr>
           <w:lang w:val="es-MX"/>
         </w:rPr>
-        <w:t>Las mismas restricciones que se tienen en C se tienen en MARS</w:t>
-      </w:r>
-      <w:r>
-        <w:rPr>
-          <w:lang w:val="es-MX"/>
-        </w:rPr>
-        <w:t>.</w:t>
+        <w:t>Las mismas restricciones que se tienen en C se tienen en MARS.</w:t>
       </w:r>
     </w:p>
     <w:p>
@@ -831,6 +1003,7 @@
       <w:r>
         <w:rPr>
           <w:noProof/>
+          <w:lang w:eastAsia="es-EC"/>
         </w:rPr>
         <w:drawing>
           <wp:anchor distT="0" distB="0" distL="114300" distR="114300" simplePos="0" relativeHeight="251662336" behindDoc="0" locked="0" layoutInCell="1" allowOverlap="1" wp14:anchorId="70DAF598">
@@ -856,7 +1029,7 @@
                     <pic:cNvPicPr/>
                   </pic:nvPicPr>
                   <pic:blipFill rotWithShape="1">
-                    <a:blip r:embed="rId10">
+                    <a:blip r:embed="rId11">
                       <a:extLst>
                         <a:ext uri="{28A0092B-C50C-407E-A947-70E740481C1C}">
                           <a14:useLocalDpi xmlns:a14="http://schemas.microsoft.com/office/drawing/2010/main" val="0"/>
@@ -921,7 +1094,19 @@
         <w:rPr>
           <w:lang w:val="es-MX"/>
         </w:rPr>
-        <w:t>Se calculará la serie de Fibonacci, hasta el número en la posición 11 ()</w:t>
+        <w:t>Se calculará la serie de Fibonacci, h</w:t>
+      </w:r>
+      <w:r>
+        <w:rPr>
+          <w:lang w:val="es-MX"/>
+        </w:rPr>
+        <w:t>asta el número en la posición 21</w:t>
+      </w:r>
+      <w:r>
+        <w:rPr>
+          <w:lang w:val="es-MX"/>
+        </w:rPr>
+        <w:t xml:space="preserve"> ()</w:t>
       </w:r>
     </w:p>
     <w:p>
@@ -933,20 +1118,13 @@
       <w:r>
         <w:rPr>
           <w:noProof/>
+          <w:lang w:eastAsia="es-EC"/>
         </w:rPr>
         <w:drawing>
-          <wp:anchor distT="0" distB="0" distL="114300" distR="114300" simplePos="0" relativeHeight="251663360" behindDoc="0" locked="0" layoutInCell="1" allowOverlap="1" wp14:anchorId="152D7689">
-            <wp:simplePos x="0" y="0"/>
-            <wp:positionH relativeFrom="column">
-              <wp:posOffset>62865</wp:posOffset>
-            </wp:positionH>
-            <wp:positionV relativeFrom="paragraph">
-              <wp:posOffset>142875</wp:posOffset>
-            </wp:positionV>
-            <wp:extent cx="5107305" cy="428616"/>
+          <wp:inline distT="0" distB="0" distL="0" distR="0">
+            <wp:extent cx="4898061" cy="828675"/>
             <wp:effectExtent l="0" t="0" r="0" b="0"/>
-            <wp:wrapSquare wrapText="bothSides"/>
-            <wp:docPr id="6" name="Imagen 6"/>
+            <wp:docPr id="10" name="Imagen 10"/>
             <wp:cNvGraphicFramePr>
               <a:graphicFrameLocks xmlns:a="http://schemas.openxmlformats.org/drawingml/2006/main" noChangeAspect="1"/>
             </wp:cNvGraphicFramePr>
@@ -954,47 +1132,41 @@
               <a:graphicData uri="http://schemas.openxmlformats.org/drawingml/2006/picture">
                 <pic:pic xmlns:pic="http://schemas.openxmlformats.org/drawingml/2006/picture">
                   <pic:nvPicPr>
-                    <pic:cNvPr id="1" name=""/>
-                    <pic:cNvPicPr/>
+                    <pic:cNvPr id="0" name="Picture 2"/>
+                    <pic:cNvPicPr>
+                      <a:picLocks noChangeAspect="1" noChangeArrowheads="1"/>
+                    </pic:cNvPicPr>
                   </pic:nvPicPr>
-                  <pic:blipFill rotWithShape="1">
-                    <a:blip r:embed="rId11">
+                  <pic:blipFill>
+                    <a:blip r:embed="rId12">
                       <a:extLst>
                         <a:ext uri="{28A0092B-C50C-407E-A947-70E740481C1C}">
                           <a14:useLocalDpi xmlns:a14="http://schemas.microsoft.com/office/drawing/2010/main" val="0"/>
                         </a:ext>
                       </a:extLst>
                     </a:blip>
-                    <a:srcRect l="2099" t="43354" r="69588" b="52420"/>
-                    <a:stretch/>
+                    <a:srcRect/>
+                    <a:stretch>
+                      <a:fillRect/>
+                    </a:stretch>
                   </pic:blipFill>
                   <pic:spPr bwMode="auto">
                     <a:xfrm>
                       <a:off x="0" y="0"/>
-                      <a:ext cx="5107305" cy="428616"/>
+                      <a:ext cx="4903389" cy="829576"/>
                     </a:xfrm>
                     <a:prstGeom prst="rect">
                       <a:avLst/>
                     </a:prstGeom>
+                    <a:noFill/>
                     <a:ln>
                       <a:noFill/>
                     </a:ln>
-                    <a:extLst>
-                      <a:ext uri="{53640926-AAD7-44D8-BBD7-CCE9431645EC}">
-                        <a14:shadowObscured xmlns:a14="http://schemas.microsoft.com/office/drawing/2010/main"/>
-                      </a:ext>
-                    </a:extLst>
                   </pic:spPr>
                 </pic:pic>
               </a:graphicData>
             </a:graphic>
-            <wp14:sizeRelH relativeFrom="page">
-              <wp14:pctWidth>0</wp14:pctWidth>
-            </wp14:sizeRelH>
-            <wp14:sizeRelV relativeFrom="page">
-              <wp14:pctHeight>0</wp14:pctHeight>
-            </wp14:sizeRelV>
-          </wp:anchor>
+          </wp:inline>
         </w:drawing>
       </w:r>
     </w:p>
@@ -1004,37 +1176,22 @@
           <w:lang w:val="es-MX"/>
         </w:rPr>
       </w:pPr>
-    </w:p>
-    <w:p>
-      <w:pPr>
-        <w:rPr>
-          <w:lang w:val="es-MX"/>
-        </w:rPr>
-      </w:pPr>
-    </w:p>
-    <w:p>
-      <w:pPr>
-        <w:rPr>
-          <w:lang w:val="es-MX"/>
-        </w:rPr>
-      </w:pPr>
+      <w:r>
+        <w:rPr>
+          <w:lang w:val="es-MX"/>
+        </w:rPr>
+        <w:t xml:space="preserve">Se compilo el programa en MARS. </w:t>
+      </w:r>
       <w:r>
         <w:rPr>
           <w:noProof/>
+          <w:lang w:eastAsia="es-EC"/>
         </w:rPr>
         <w:drawing>
-          <wp:anchor distT="0" distB="0" distL="114300" distR="114300" simplePos="0" relativeHeight="251664384" behindDoc="0" locked="0" layoutInCell="1" allowOverlap="1" wp14:anchorId="50702A15">
-            <wp:simplePos x="0" y="0"/>
-            <wp:positionH relativeFrom="column">
-              <wp:posOffset>-3810</wp:posOffset>
-            </wp:positionH>
-            <wp:positionV relativeFrom="paragraph">
-              <wp:posOffset>285750</wp:posOffset>
-            </wp:positionV>
-            <wp:extent cx="3552825" cy="930910"/>
-            <wp:effectExtent l="0" t="0" r="9525" b="2540"/>
-            <wp:wrapSquare wrapText="bothSides"/>
-            <wp:docPr id="7" name="Imagen 7"/>
+          <wp:inline distT="0" distB="0" distL="0" distR="0">
+            <wp:extent cx="3829050" cy="885825"/>
+            <wp:effectExtent l="0" t="0" r="0" b="9525"/>
+            <wp:docPr id="12" name="Imagen 12"/>
             <wp:cNvGraphicFramePr>
               <a:graphicFrameLocks xmlns:a="http://schemas.openxmlformats.org/drawingml/2006/main" noChangeAspect="1"/>
             </wp:cNvGraphicFramePr>
@@ -1042,55 +1199,55 @@
               <a:graphicData uri="http://schemas.openxmlformats.org/drawingml/2006/picture">
                 <pic:pic xmlns:pic="http://schemas.openxmlformats.org/drawingml/2006/picture">
                   <pic:nvPicPr>
-                    <pic:cNvPr id="1" name=""/>
-                    <pic:cNvPicPr/>
+                    <pic:cNvPr id="0" name="Picture 4"/>
+                    <pic:cNvPicPr>
+                      <a:picLocks noChangeAspect="1" noChangeArrowheads="1"/>
+                    </pic:cNvPicPr>
                   </pic:nvPicPr>
-                  <pic:blipFill rotWithShape="1">
-                    <a:blip r:embed="rId12">
+                  <pic:blipFill>
+                    <a:blip r:embed="rId13">
                       <a:extLst>
                         <a:ext uri="{28A0092B-C50C-407E-A947-70E740481C1C}">
                           <a14:useLocalDpi xmlns:a14="http://schemas.microsoft.com/office/drawing/2010/main" val="0"/>
                         </a:ext>
                       </a:extLst>
                     </a:blip>
-                    <a:srcRect t="83618" r="64868"/>
-                    <a:stretch/>
+                    <a:srcRect/>
+                    <a:stretch>
+                      <a:fillRect/>
+                    </a:stretch>
                   </pic:blipFill>
                   <pic:spPr bwMode="auto">
                     <a:xfrm>
                       <a:off x="0" y="0"/>
-                      <a:ext cx="3552825" cy="930910"/>
+                      <a:ext cx="3829050" cy="885825"/>
                     </a:xfrm>
                     <a:prstGeom prst="rect">
                       <a:avLst/>
                     </a:prstGeom>
+                    <a:noFill/>
                     <a:ln>
                       <a:noFill/>
                     </a:ln>
-                    <a:extLst>
-                      <a:ext uri="{53640926-AAD7-44D8-BBD7-CCE9431645EC}">
-                        <a14:shadowObscured xmlns:a14="http://schemas.microsoft.com/office/drawing/2010/main"/>
-                      </a:ext>
-                    </a:extLst>
                   </pic:spPr>
                 </pic:pic>
               </a:graphicData>
             </a:graphic>
-            <wp14:sizeRelH relativeFrom="page">
-              <wp14:pctWidth>0</wp14:pctWidth>
-            </wp14:sizeRelH>
-            <wp14:sizeRelV relativeFrom="page">
-              <wp14:pctHeight>0</wp14:pctHeight>
-            </wp14:sizeRelV>
-          </wp:anchor>
+          </wp:inline>
         </w:drawing>
       </w:r>
-      <w:r>
-        <w:rPr>
-          <w:lang w:val="es-MX"/>
-        </w:rPr>
-        <w:tab/>
-        <w:t>Se compilo el programa en MARS. Se hizo la verificación en C.</w:t>
+    </w:p>
+    <w:p>
+      <w:pPr>
+        <w:rPr>
+          <w:lang w:val="es-MX"/>
+        </w:rPr>
+      </w:pPr>
+      <w:r>
+        <w:rPr>
+          <w:lang w:val="es-MX"/>
+        </w:rPr>
+        <w:t>Se hizo la verificación en C.</w:t>
       </w:r>
     </w:p>
     <w:p>
@@ -1102,20 +1259,13 @@
       <w:r>
         <w:rPr>
           <w:noProof/>
+          <w:lang w:eastAsia="es-EC"/>
         </w:rPr>
         <w:drawing>
-          <wp:anchor distT="0" distB="0" distL="114300" distR="114300" simplePos="0" relativeHeight="251666432" behindDoc="1" locked="0" layoutInCell="1" allowOverlap="1" wp14:anchorId="2C4D921D" wp14:editId="36EB3016">
-            <wp:simplePos x="0" y="0"/>
-            <wp:positionH relativeFrom="column">
-              <wp:posOffset>-127635</wp:posOffset>
-            </wp:positionH>
-            <wp:positionV relativeFrom="paragraph">
-              <wp:posOffset>1276985</wp:posOffset>
-            </wp:positionV>
-            <wp:extent cx="5194416" cy="445135"/>
-            <wp:effectExtent l="0" t="0" r="6350" b="0"/>
-            <wp:wrapNone/>
-            <wp:docPr id="8" name="Imagen 8"/>
+          <wp:inline distT="0" distB="0" distL="0" distR="0">
+            <wp:extent cx="4600575" cy="923925"/>
+            <wp:effectExtent l="0" t="0" r="9525" b="9525"/>
+            <wp:docPr id="13" name="Imagen 13"/>
             <wp:cNvGraphicFramePr>
               <a:graphicFrameLocks xmlns:a="http://schemas.openxmlformats.org/drawingml/2006/main" noChangeAspect="1"/>
             </wp:cNvGraphicFramePr>
@@ -1123,56 +1273,43 @@
               <a:graphicData uri="http://schemas.openxmlformats.org/drawingml/2006/picture">
                 <pic:pic xmlns:pic="http://schemas.openxmlformats.org/drawingml/2006/picture">
                   <pic:nvPicPr>
-                    <pic:cNvPr id="1" name=""/>
-                    <pic:cNvPicPr/>
+                    <pic:cNvPr id="0" name="Picture 5"/>
+                    <pic:cNvPicPr>
+                      <a:picLocks noChangeAspect="1" noChangeArrowheads="1"/>
+                    </pic:cNvPicPr>
                   </pic:nvPicPr>
-                  <pic:blipFill rotWithShape="1">
-                    <a:blip r:embed="rId9">
+                  <pic:blipFill>
+                    <a:blip r:embed="rId14">
                       <a:extLst>
                         <a:ext uri="{28A0092B-C50C-407E-A947-70E740481C1C}">
                           <a14:useLocalDpi xmlns:a14="http://schemas.microsoft.com/office/drawing/2010/main" val="0"/>
                         </a:ext>
                       </a:extLst>
                     </a:blip>
-                    <a:srcRect l="2420" t="50223" r="53282" b="43025"/>
-                    <a:stretch/>
+                    <a:srcRect/>
+                    <a:stretch>
+                      <a:fillRect/>
+                    </a:stretch>
                   </pic:blipFill>
                   <pic:spPr bwMode="auto">
                     <a:xfrm>
                       <a:off x="0" y="0"/>
-                      <a:ext cx="5194416" cy="445135"/>
+                      <a:ext cx="4600575" cy="923925"/>
                     </a:xfrm>
                     <a:prstGeom prst="rect">
                       <a:avLst/>
                     </a:prstGeom>
+                    <a:noFill/>
                     <a:ln>
                       <a:noFill/>
                     </a:ln>
-                    <a:extLst>
-                      <a:ext uri="{53640926-AAD7-44D8-BBD7-CCE9431645EC}">
-                        <a14:shadowObscured xmlns:a14="http://schemas.microsoft.com/office/drawing/2010/main"/>
-                      </a:ext>
-                    </a:extLst>
                   </pic:spPr>
                 </pic:pic>
               </a:graphicData>
             </a:graphic>
-            <wp14:sizeRelH relativeFrom="page">
-              <wp14:pctWidth>0</wp14:pctWidth>
-            </wp14:sizeRelH>
-            <wp14:sizeRelV relativeFrom="page">
-              <wp14:pctHeight>0</wp14:pctHeight>
-            </wp14:sizeRelV>
-          </wp:anchor>
+          </wp:inline>
         </w:drawing>
       </w:r>
-    </w:p>
-    <w:p>
-      <w:pPr>
-        <w:rPr>
-          <w:lang w:val="es-MX"/>
-        </w:rPr>
-      </w:pPr>
     </w:p>
     <w:p>
       <w:pPr>
@@ -1221,7 +1358,11 @@
     <w:sdt>
       <w:sdtPr>
         <w:rPr>
-          <w:lang w:val="es-ES"/>
+          <w:rFonts w:asciiTheme="minorHAnsi" w:eastAsiaTheme="minorHAnsi" w:hAnsiTheme="minorHAnsi" w:cstheme="minorBidi"/>
+          <w:color w:val="auto"/>
+          <w:sz w:val="22"/>
+          <w:szCs w:val="22"/>
+          <w:lang w:val="es-ES" w:eastAsia="en-US"/>
         </w:rPr>
         <w:id w:val="92442257"/>
         <w:docPartObj>
@@ -1231,11 +1372,7 @@
       </w:sdtPr>
       <w:sdtEndPr>
         <w:rPr>
-          <w:rFonts w:asciiTheme="minorHAnsi" w:eastAsiaTheme="minorHAnsi" w:hAnsiTheme="minorHAnsi" w:cstheme="minorBidi"/>
-          <w:color w:val="auto"/>
-          <w:sz w:val="22"/>
-          <w:szCs w:val="22"/>
-          <w:lang w:val="es-EC" w:eastAsia="en-US"/>
+          <w:lang w:val="es-EC"/>
         </w:rPr>
       </w:sdtEndPr>
       <w:sdtContent>
@@ -1255,6 +1392,7 @@
             <w:id w:val="111145805"/>
             <w:bibliography/>
           </w:sdtPr>
+          <w:sdtEndPr/>
           <w:sdtContent>
             <w:p>
               <w:pPr>
@@ -1373,8 +1511,6 @@
           <w:lang w:val="es-MX"/>
         </w:rPr>
       </w:pPr>
-      <w:bookmarkStart w:id="0" w:name="_GoBack"/>
-      <w:bookmarkEnd w:id="0"/>
     </w:p>
     <w:p>
       <w:pPr>
@@ -1397,8 +1533,8 @@
 </file>
 
 <file path=word/numbering.xml><?xml version="1.0" encoding="utf-8"?>
-<w:numbering xmlns:wpc="http://schemas.microsoft.com/office/word/2010/wordprocessingCanvas" xmlns:cx="http://schemas.microsoft.com/office/drawing/2014/chartex" xmlns:cx1="http://schemas.microsoft.com/office/drawing/2015/9/8/chartex" xmlns:cx2="http://schemas.microsoft.com/office/drawing/2015/10/21/chartex" xmlns:cx3="http://schemas.microsoft.com/office/drawing/2016/5/9/chartex" xmlns:cx4="http://schemas.microsoft.com/office/drawing/2016/5/10/chartex" xmlns:cx5="http://schemas.microsoft.com/office/drawing/2016/5/11/chartex" xmlns:cx6="http://schemas.microsoft.com/office/drawing/2016/5/12/chartex" xmlns:cx7="http://schemas.microsoft.com/office/drawing/2016/5/13/chartex" xmlns:cx8="http://schemas.microsoft.com/office/drawing/2016/5/14/chartex" xmlns:mc="http://schemas.openxmlformats.org/markup-compatibility/2006" xmlns:aink="http://schemas.microsoft.com/office/drawing/2016/ink" xmlns:am3d="http://schemas.microsoft.com/office/drawing/2017/model3d" xmlns:o="urn:schemas-microsoft-com:office:office" xmlns:r="http://schemas.openxmlformats.org/officeDocument/2006/relationships" xmlns:m="http://schemas.openxmlformats.org/officeDocument/2006/math" xmlns:v="urn:schemas-microsoft-com:vml" xmlns:wp14="http://schemas.microsoft.com/office/word/2010/wordprocessingDrawing" xmlns:wp="http://schemas.openxmlformats.org/drawingml/2006/wordprocessingDrawing" xmlns:w10="urn:schemas-microsoft-com:office:word" xmlns:w="http://schemas.openxmlformats.org/wordprocessingml/2006/main" xmlns:w14="http://schemas.microsoft.com/office/word/2010/wordml" xmlns:w15="http://schemas.microsoft.com/office/word/2012/wordml" xmlns:w16cid="http://schemas.microsoft.com/office/word/2016/wordml/cid" xmlns:w16se="http://schemas.microsoft.com/office/word/2015/wordml/symex" xmlns:wpg="http://schemas.microsoft.com/office/word/2010/wordprocessingGroup" xmlns:wpi="http://schemas.microsoft.com/office/word/2010/wordprocessingInk" xmlns:wne="http://schemas.microsoft.com/office/word/2006/wordml" xmlns:wps="http://schemas.microsoft.com/office/word/2010/wordprocessingShape" mc:Ignorable="w14 w15 w16se w16cid wp14">
-  <w:abstractNum w:abstractNumId="0" w15:restartNumberingAfterBreak="0">
+<w:numbering xmlns:wpc="http://schemas.microsoft.com/office/word/2010/wordprocessingCanvas" xmlns:mc="http://schemas.openxmlformats.org/markup-compatibility/2006" xmlns:o="urn:schemas-microsoft-com:office:office" xmlns:r="http://schemas.openxmlformats.org/officeDocument/2006/relationships" xmlns:m="http://schemas.openxmlformats.org/officeDocument/2006/math" xmlns:v="urn:schemas-microsoft-com:vml" xmlns:wp14="http://schemas.microsoft.com/office/word/2010/wordprocessingDrawing" xmlns:wp="http://schemas.openxmlformats.org/drawingml/2006/wordprocessingDrawing" xmlns:w10="urn:schemas-microsoft-com:office:word" xmlns:w="http://schemas.openxmlformats.org/wordprocessingml/2006/main" xmlns:w14="http://schemas.microsoft.com/office/word/2010/wordml" xmlns:w15="http://schemas.microsoft.com/office/word/2012/wordml" xmlns:wpg="http://schemas.microsoft.com/office/word/2010/wordprocessingGroup" xmlns:wpi="http://schemas.microsoft.com/office/word/2010/wordprocessingInk" xmlns:wne="http://schemas.microsoft.com/office/word/2006/wordml" xmlns:wps="http://schemas.microsoft.com/office/word/2010/wordprocessingShape" mc:Ignorable="w14 w15 wp14">
+  <w:abstractNum w:abstractNumId="0">
     <w:nsid w:val="2B7734E1"/>
     <w:multiLevelType w:val="hybridMultilevel"/>
     <w:tmpl w:val="9CB69930"/>
@@ -1491,7 +1627,7 @@
 </file>
 
 <file path=word/styles.xml><?xml version="1.0" encoding="utf-8"?>
-<w:styles xmlns:mc="http://schemas.openxmlformats.org/markup-compatibility/2006" xmlns:r="http://schemas.openxmlformats.org/officeDocument/2006/relationships" xmlns:w="http://schemas.openxmlformats.org/wordprocessingml/2006/main" xmlns:w14="http://schemas.microsoft.com/office/word/2010/wordml" xmlns:w15="http://schemas.microsoft.com/office/word/2012/wordml" xmlns:w16cid="http://schemas.microsoft.com/office/word/2016/wordml/cid" xmlns:w16se="http://schemas.microsoft.com/office/word/2015/wordml/symex" mc:Ignorable="w14 w15 w16se w16cid">
+<w:styles xmlns:mc="http://schemas.openxmlformats.org/markup-compatibility/2006" xmlns:r="http://schemas.openxmlformats.org/officeDocument/2006/relationships" xmlns:w="http://schemas.openxmlformats.org/wordprocessingml/2006/main" xmlns:w14="http://schemas.microsoft.com/office/word/2010/wordml" xmlns:w15="http://schemas.microsoft.com/office/word/2012/wordml" mc:Ignorable="w14 w15">
   <w:docDefaults>
     <w:rPrDefault>
       <w:rPr>
@@ -1507,7 +1643,7 @@
       </w:pPr>
     </w:pPrDefault>
   </w:docDefaults>
-  <w:latentStyles w:defLockedState="0" w:defUIPriority="99" w:defSemiHidden="0" w:defUnhideWhenUsed="0" w:defQFormat="0" w:count="375">
+  <w:latentStyles w:defLockedState="0" w:defUIPriority="99" w:defSemiHidden="0" w:defUnhideWhenUsed="0" w:defQFormat="0" w:count="371">
     <w:lsdException w:name="Normal" w:uiPriority="0" w:qFormat="1"/>
     <w:lsdException w:name="heading 1" w:uiPriority="9" w:qFormat="1"/>
     <w:lsdException w:name="heading 2" w:semiHidden="1" w:uiPriority="9" w:unhideWhenUsed="1" w:qFormat="1"/>
@@ -1879,10 +2015,6 @@
     <w:lsdException w:name="List Table 5 Dark Accent 6" w:uiPriority="50"/>
     <w:lsdException w:name="List Table 6 Colorful Accent 6" w:uiPriority="51"/>
     <w:lsdException w:name="List Table 7 Colorful Accent 6" w:uiPriority="52"/>
-    <w:lsdException w:name="Mention" w:semiHidden="1" w:unhideWhenUsed="1"/>
-    <w:lsdException w:name="Smart Hyperlink" w:semiHidden="1" w:unhideWhenUsed="1"/>
-    <w:lsdException w:name="Hashtag" w:semiHidden="1" w:unhideWhenUsed="1"/>
-    <w:lsdException w:name="Unresolved Mention" w:semiHidden="1" w:unhideWhenUsed="1"/>
   </w:latentStyles>
   <w:style w:type="paragraph" w:default="1" w:styleId="Normal">
     <w:name w:val="Normal"/>
@@ -2300,7 +2432,7 @@
 </file>
 
 <file path=customXml/itemProps1.xml><?xml version="1.0" encoding="utf-8"?>
-<ds:datastoreItem xmlns:ds="http://schemas.openxmlformats.org/officeDocument/2006/customXml" ds:itemID="{187B889B-4AD1-4AA6-9233-2C8B8D18F3E4}">
+<ds:datastoreItem xmlns:ds="http://schemas.openxmlformats.org/officeDocument/2006/customXml" ds:itemID="{C0F3A502-9441-43C7-BC6D-DF107BBE840F}">
   <ds:schemaRefs>
     <ds:schemaRef ds:uri="http://schemas.openxmlformats.org/officeDocument/2006/bibliography"/>
   </ds:schemaRefs>

</xml_diff>

<commit_message>
mejora final del documento.
</commit_message>
<xml_diff>
--- a/Especificaciones_Fibonacci.docx
+++ b/Especificaciones_Fibonacci.docx
@@ -172,7 +172,7 @@
                     <pic:cNvPicPr/>
                   </pic:nvPicPr>
                   <pic:blipFill rotWithShape="1">
-                    <a:blip r:embed="rId6">
+                    <a:blip r:embed="rId8">
                       <a:extLst>
                         <a:ext uri="{28A0092B-C50C-407E-A947-70E740481C1C}">
                           <a14:useLocalDpi xmlns:a14="http://schemas.microsoft.com/office/drawing/2010/main" val="0"/>
@@ -282,7 +282,7 @@
                     <pic:cNvPicPr/>
                   </pic:nvPicPr>
                   <pic:blipFill rotWithShape="1">
-                    <a:blip r:embed="rId7">
+                    <a:blip r:embed="rId9">
                       <a:extLst>
                         <a:ext uri="{28A0092B-C50C-407E-A947-70E740481C1C}">
                           <a14:useLocalDpi xmlns:a14="http://schemas.microsoft.com/office/drawing/2010/main" val="0"/>
@@ -376,7 +376,7 @@
                     <pic:cNvPicPr/>
                   </pic:nvPicPr>
                   <pic:blipFill rotWithShape="1">
-                    <a:blip r:embed="rId8">
+                    <a:blip r:embed="rId10">
                       <a:extLst>
                         <a:ext uri="{28A0092B-C50C-407E-A947-70E740481C1C}">
                           <a14:useLocalDpi xmlns:a14="http://schemas.microsoft.com/office/drawing/2010/main" val="0"/>
@@ -493,7 +493,7 @@
                     <pic:cNvPicPr/>
                   </pic:nvPicPr>
                   <pic:blipFill rotWithShape="1">
-                    <a:blip r:embed="rId9">
+                    <a:blip r:embed="rId11">
                       <a:extLst>
                         <a:ext uri="{28A0092B-C50C-407E-A947-70E740481C1C}">
                           <a14:useLocalDpi xmlns:a14="http://schemas.microsoft.com/office/drawing/2010/main" val="0"/>
@@ -797,15 +797,7 @@
         <w:rPr>
           <w:lang w:val="es-MX"/>
         </w:rPr>
-        <w:t xml:space="preserve">de </w:t>
-      </w:r>
-      <w:bookmarkStart w:id="0" w:name="_GoBack"/>
-      <w:bookmarkEnd w:id="0"/>
-      <w:r>
-        <w:rPr>
-          <w:lang w:val="es-MX"/>
-        </w:rPr>
-        <w:t>oro</w:t>
+        <w:t>de oro</w:t>
       </w:r>
       <w:r>
         <w:rPr>
@@ -847,7 +839,7 @@
                     </pic:cNvPicPr>
                   </pic:nvPicPr>
                   <pic:blipFill>
-                    <a:blip r:embed="rId10">
+                    <a:blip r:embed="rId12">
                       <a:extLst>
                         <a:ext uri="{28A0092B-C50C-407E-A947-70E740481C1C}">
                           <a14:useLocalDpi xmlns:a14="http://schemas.microsoft.com/office/drawing/2010/main" val="0"/>
@@ -1029,7 +1021,7 @@
                     <pic:cNvPicPr/>
                   </pic:nvPicPr>
                   <pic:blipFill rotWithShape="1">
-                    <a:blip r:embed="rId11">
+                    <a:blip r:embed="rId13">
                       <a:extLst>
                         <a:ext uri="{28A0092B-C50C-407E-A947-70E740481C1C}">
                           <a14:useLocalDpi xmlns:a14="http://schemas.microsoft.com/office/drawing/2010/main" val="0"/>
@@ -1138,7 +1130,7 @@
                     </pic:cNvPicPr>
                   </pic:nvPicPr>
                   <pic:blipFill>
-                    <a:blip r:embed="rId12">
+                    <a:blip r:embed="rId14">
                       <a:extLst>
                         <a:ext uri="{28A0092B-C50C-407E-A947-70E740481C1C}">
                           <a14:useLocalDpi xmlns:a14="http://schemas.microsoft.com/office/drawing/2010/main" val="0"/>
@@ -1173,25 +1165,33 @@
     <w:p>
       <w:pPr>
         <w:rPr>
-          <w:lang w:val="es-MX"/>
-        </w:rPr>
-      </w:pPr>
-      <w:r>
-        <w:rPr>
-          <w:lang w:val="es-MX"/>
-        </w:rPr>
-        <w:t xml:space="preserve">Se compilo el programa en MARS. </w:t>
-      </w:r>
-      <w:r>
-        <w:rPr>
           <w:noProof/>
           <w:lang w:eastAsia="es-EC"/>
         </w:rPr>
+      </w:pPr>
+      <w:r>
+        <w:rPr>
+          <w:lang w:val="es-MX"/>
+        </w:rPr>
+        <w:t xml:space="preserve">Se compilo el programa en MARS. </w:t>
+      </w:r>
+    </w:p>
+    <w:p>
+      <w:pPr>
+        <w:rPr>
+          <w:lang w:val="es-MX"/>
+        </w:rPr>
+      </w:pPr>
+      <w:r>
+        <w:rPr>
+          <w:noProof/>
+          <w:lang w:eastAsia="es-EC"/>
+        </w:rPr>
         <w:drawing>
           <wp:inline distT="0" distB="0" distL="0" distR="0">
-            <wp:extent cx="3829050" cy="885825"/>
-            <wp:effectExtent l="0" t="0" r="0" b="9525"/>
-            <wp:docPr id="12" name="Imagen 12"/>
+            <wp:extent cx="5577840" cy="1645920"/>
+            <wp:effectExtent l="0" t="0" r="3810" b="0"/>
+            <wp:docPr id="6" name="Imagen 6"/>
             <wp:cNvGraphicFramePr>
               <a:graphicFrameLocks xmlns:a="http://schemas.openxmlformats.org/drawingml/2006/main" noChangeAspect="1"/>
             </wp:cNvGraphicFramePr>
@@ -1199,13 +1199,13 @@
               <a:graphicData uri="http://schemas.openxmlformats.org/drawingml/2006/picture">
                 <pic:pic xmlns:pic="http://schemas.openxmlformats.org/drawingml/2006/picture">
                   <pic:nvPicPr>
-                    <pic:cNvPr id="0" name="Picture 4"/>
+                    <pic:cNvPr id="0" name="Picture 1"/>
                     <pic:cNvPicPr>
                       <a:picLocks noChangeAspect="1" noChangeArrowheads="1"/>
                     </pic:cNvPicPr>
                   </pic:nvPicPr>
                   <pic:blipFill>
-                    <a:blip r:embed="rId13">
+                    <a:blip r:embed="rId15">
                       <a:extLst>
                         <a:ext uri="{28A0092B-C50C-407E-A947-70E740481C1C}">
                           <a14:useLocalDpi xmlns:a14="http://schemas.microsoft.com/office/drawing/2010/main" val="0"/>
@@ -1220,7 +1220,7 @@
                   <pic:spPr bwMode="auto">
                     <a:xfrm>
                       <a:off x="0" y="0"/>
-                      <a:ext cx="3829050" cy="885825"/>
+                      <a:ext cx="5577840" cy="1645920"/>
                     </a:xfrm>
                     <a:prstGeom prst="rect">
                       <a:avLst/>
@@ -1279,7 +1279,7 @@
                     </pic:cNvPicPr>
                   </pic:nvPicPr>
                   <pic:blipFill>
-                    <a:blip r:embed="rId14">
+                    <a:blip r:embed="rId16">
                       <a:extLst>
                         <a:ext uri="{28A0092B-C50C-407E-A947-70E740481C1C}">
                           <a14:useLocalDpi xmlns:a14="http://schemas.microsoft.com/office/drawing/2010/main" val="0"/>
@@ -1334,13 +1334,6 @@
     </w:p>
     <w:p>
       <w:pPr>
-        <w:rPr>
-          <w:lang w:val="es-MX"/>
-        </w:rPr>
-      </w:pPr>
-    </w:p>
-    <w:p>
-      <w:pPr>
         <w:tabs>
           <w:tab w:val="left" w:pos="8085"/>
         </w:tabs>
@@ -1348,12 +1341,8 @@
           <w:lang w:val="es-MX"/>
         </w:rPr>
       </w:pPr>
-      <w:r>
-        <w:rPr>
-          <w:lang w:val="es-MX"/>
-        </w:rPr>
-        <w:tab/>
-      </w:r>
+      <w:bookmarkStart w:id="0" w:name="_GoBack"/>
+      <w:bookmarkEnd w:id="0"/>
     </w:p>
     <w:sdt>
       <w:sdtPr>
@@ -1530,6 +1519,56 @@
     </w:sectPr>
   </w:body>
 </w:document>
+</file>
+
+<file path=word/endnotes.xml><?xml version="1.0" encoding="utf-8"?>
+<w:endnotes xmlns:wpc="http://schemas.microsoft.com/office/word/2010/wordprocessingCanvas" xmlns:mc="http://schemas.openxmlformats.org/markup-compatibility/2006" xmlns:o="urn:schemas-microsoft-com:office:office" xmlns:r="http://schemas.openxmlformats.org/officeDocument/2006/relationships" xmlns:m="http://schemas.openxmlformats.org/officeDocument/2006/math" xmlns:v="urn:schemas-microsoft-com:vml" xmlns:wp14="http://schemas.microsoft.com/office/word/2010/wordprocessingDrawing" xmlns:wp="http://schemas.openxmlformats.org/drawingml/2006/wordprocessingDrawing" xmlns:w10="urn:schemas-microsoft-com:office:word" xmlns:w="http://schemas.openxmlformats.org/wordprocessingml/2006/main" xmlns:w14="http://schemas.microsoft.com/office/word/2010/wordml" xmlns:w15="http://schemas.microsoft.com/office/word/2012/wordml" xmlns:wpg="http://schemas.microsoft.com/office/word/2010/wordprocessingGroup" xmlns:wpi="http://schemas.microsoft.com/office/word/2010/wordprocessingInk" xmlns:wne="http://schemas.microsoft.com/office/word/2006/wordml" xmlns:wps="http://schemas.microsoft.com/office/word/2010/wordprocessingShape" mc:Ignorable="w14 w15 wp14">
+  <w:endnote w:type="separator" w:id="-1">
+    <w:p>
+      <w:pPr>
+        <w:spacing w:after="0" w:line="240" w:lineRule="auto"/>
+      </w:pPr>
+      <w:r>
+        <w:separator/>
+      </w:r>
+    </w:p>
+  </w:endnote>
+  <w:endnote w:type="continuationSeparator" w:id="0">
+    <w:p>
+      <w:pPr>
+        <w:spacing w:after="0" w:line="240" w:lineRule="auto"/>
+      </w:pPr>
+      <w:r>
+        <w:continuationSeparator/>
+      </w:r>
+    </w:p>
+  </w:endnote>
+</w:endnotes>
+</file>
+
+<file path=word/footnotes.xml><?xml version="1.0" encoding="utf-8"?>
+<w:footnotes xmlns:wpc="http://schemas.microsoft.com/office/word/2010/wordprocessingCanvas" xmlns:mc="http://schemas.openxmlformats.org/markup-compatibility/2006" xmlns:o="urn:schemas-microsoft-com:office:office" xmlns:r="http://schemas.openxmlformats.org/officeDocument/2006/relationships" xmlns:m="http://schemas.openxmlformats.org/officeDocument/2006/math" xmlns:v="urn:schemas-microsoft-com:vml" xmlns:wp14="http://schemas.microsoft.com/office/word/2010/wordprocessingDrawing" xmlns:wp="http://schemas.openxmlformats.org/drawingml/2006/wordprocessingDrawing" xmlns:w10="urn:schemas-microsoft-com:office:word" xmlns:w="http://schemas.openxmlformats.org/wordprocessingml/2006/main" xmlns:w14="http://schemas.microsoft.com/office/word/2010/wordml" xmlns:w15="http://schemas.microsoft.com/office/word/2012/wordml" xmlns:wpg="http://schemas.microsoft.com/office/word/2010/wordprocessingGroup" xmlns:wpi="http://schemas.microsoft.com/office/word/2010/wordprocessingInk" xmlns:wne="http://schemas.microsoft.com/office/word/2006/wordml" xmlns:wps="http://schemas.microsoft.com/office/word/2010/wordprocessingShape" mc:Ignorable="w14 w15 wp14">
+  <w:footnote w:type="separator" w:id="-1">
+    <w:p>
+      <w:pPr>
+        <w:spacing w:after="0" w:line="240" w:lineRule="auto"/>
+      </w:pPr>
+      <w:r>
+        <w:separator/>
+      </w:r>
+    </w:p>
+  </w:footnote>
+  <w:footnote w:type="continuationSeparator" w:id="0">
+    <w:p>
+      <w:pPr>
+        <w:spacing w:after="0" w:line="240" w:lineRule="auto"/>
+      </w:pPr>
+      <w:r>
+        <w:continuationSeparator/>
+      </w:r>
+    </w:p>
+  </w:footnote>
+</w:footnotes>
 </file>
 
 <file path=word/numbering.xml><?xml version="1.0" encoding="utf-8"?>
@@ -2105,6 +2144,56 @@
     <w:unhideWhenUsed/>
     <w:rsid w:val="002C18A3"/>
   </w:style>
+  <w:style w:type="paragraph" w:styleId="Encabezado">
+    <w:name w:val="header"/>
+    <w:basedOn w:val="Normal"/>
+    <w:link w:val="EncabezadoCar"/>
+    <w:uiPriority w:val="99"/>
+    <w:unhideWhenUsed/>
+    <w:rsid w:val="00865B73"/>
+    <w:pPr>
+      <w:tabs>
+        <w:tab w:val="center" w:pos="4252"/>
+        <w:tab w:val="right" w:pos="8504"/>
+      </w:tabs>
+      <w:spacing w:after="0" w:line="240" w:lineRule="auto"/>
+    </w:pPr>
+  </w:style>
+  <w:style w:type="character" w:customStyle="1" w:styleId="EncabezadoCar">
+    <w:name w:val="Encabezado Car"/>
+    <w:basedOn w:val="Fuentedeprrafopredeter"/>
+    <w:link w:val="Encabezado"/>
+    <w:uiPriority w:val="99"/>
+    <w:rsid w:val="00865B73"/>
+    <w:rPr>
+      <w:lang w:val="es-EC"/>
+    </w:rPr>
+  </w:style>
+  <w:style w:type="paragraph" w:styleId="Piedepgina">
+    <w:name w:val="footer"/>
+    <w:basedOn w:val="Normal"/>
+    <w:link w:val="PiedepginaCar"/>
+    <w:uiPriority w:val="99"/>
+    <w:unhideWhenUsed/>
+    <w:rsid w:val="00865B73"/>
+    <w:pPr>
+      <w:tabs>
+        <w:tab w:val="center" w:pos="4252"/>
+        <w:tab w:val="right" w:pos="8504"/>
+      </w:tabs>
+      <w:spacing w:after="0" w:line="240" w:lineRule="auto"/>
+    </w:pPr>
+  </w:style>
+  <w:style w:type="character" w:customStyle="1" w:styleId="PiedepginaCar">
+    <w:name w:val="Pie de página Car"/>
+    <w:basedOn w:val="Fuentedeprrafopredeter"/>
+    <w:link w:val="Piedepgina"/>
+    <w:uiPriority w:val="99"/>
+    <w:rsid w:val="00865B73"/>
+    <w:rPr>
+      <w:lang w:val="es-EC"/>
+    </w:rPr>
+  </w:style>
 </w:styles>
 </file>
 
@@ -2432,7 +2521,7 @@
 </file>
 
 <file path=customXml/itemProps1.xml><?xml version="1.0" encoding="utf-8"?>
-<ds:datastoreItem xmlns:ds="http://schemas.openxmlformats.org/officeDocument/2006/customXml" ds:itemID="{C0F3A502-9441-43C7-BC6D-DF107BBE840F}">
+<ds:datastoreItem xmlns:ds="http://schemas.openxmlformats.org/officeDocument/2006/customXml" ds:itemID="{63646165-D22C-4324-9004-5E10D4BBB047}">
   <ds:schemaRefs>
     <ds:schemaRef ds:uri="http://schemas.openxmlformats.org/officeDocument/2006/bibliography"/>
   </ds:schemaRefs>

</xml_diff>